<commit_message>
13.Strings and .gitignore for .exe added
</commit_message>
<xml_diff>
--- a/IMP_NOTES.docx
+++ b/IMP_NOTES.docx
@@ -1,6 +1,6 @@
 
 <file path=word/document.xml><?xml version="1.0" encoding="utf-8"?>
-<w:document xmlns:wpc="http://schemas.microsoft.com/office/word/2010/wordprocessingCanvas" xmlns:cx="http://schemas.microsoft.com/office/drawing/2014/chartex" xmlns:cx1="http://schemas.microsoft.com/office/drawing/2015/9/8/chartex" xmlns:cx2="http://schemas.microsoft.com/office/drawing/2015/10/21/chartex" xmlns:cx3="http://schemas.microsoft.com/office/drawing/2016/5/9/chartex" xmlns:cx4="http://schemas.microsoft.com/office/drawing/2016/5/10/chartex" xmlns:cx5="http://schemas.microsoft.com/office/drawing/2016/5/11/chartex" xmlns:cx6="http://schemas.microsoft.com/office/drawing/2016/5/12/chartex" xmlns:cx7="http://schemas.microsoft.com/office/drawing/2016/5/13/chartex" xmlns:cx8="http://schemas.microsoft.com/office/drawing/2016/5/14/chartex" xmlns:mc="http://schemas.openxmlformats.org/markup-compatibility/2006" xmlns:aink="http://schemas.microsoft.com/office/drawing/2016/ink" xmlns:am3d="http://schemas.microsoft.com/office/drawing/2017/model3d" xmlns:o="urn:schemas-microsoft-com:office:office" xmlns:r="http://schemas.openxmlformats.org/officeDocument/2006/relationships" xmlns:m="http://schemas.openxmlformats.org/officeDocument/2006/math" xmlns:v="urn:schemas-microsoft-com:vml" xmlns:wp14="http://schemas.microsoft.com/office/word/2010/wordprocessingDrawing" xmlns:wp="http://schemas.openxmlformats.org/drawingml/2006/wordprocessingDrawing" xmlns:w10="urn:schemas-microsoft-com:office:word" xmlns:w="http://schemas.openxmlformats.org/wordprocessingml/2006/main" xmlns:w14="http://schemas.microsoft.com/office/word/2010/wordml" xmlns:w15="http://schemas.microsoft.com/office/word/2012/wordml" xmlns:w16cex="http://schemas.microsoft.com/office/word/2018/wordml/cex" xmlns:w16cid="http://schemas.microsoft.com/office/word/2016/wordml/cid" xmlns:w16="http://schemas.microsoft.com/office/word/2018/wordml" xmlns:w16sdtdh="http://schemas.microsoft.com/office/word/2020/wordml/sdtdatahash" xmlns:w16se="http://schemas.microsoft.com/office/word/2015/wordml/symex" xmlns:wpg="http://schemas.microsoft.com/office/word/2010/wordprocessingGroup" xmlns:wpi="http://schemas.microsoft.com/office/word/2010/wordprocessingInk" xmlns:wne="http://schemas.microsoft.com/office/word/2006/wordml" xmlns:wps="http://schemas.microsoft.com/office/word/2010/wordprocessingShape" mc:Ignorable="w14 w15 w16se w16cid w16 w16cex w16sdtdh wp14">
+<w:document xmlns:wpc="http://schemas.microsoft.com/office/word/2010/wordprocessingCanvas" xmlns:cx="http://schemas.microsoft.com/office/drawing/2014/chartex" xmlns:cx1="http://schemas.microsoft.com/office/drawing/2015/9/8/chartex" xmlns:cx2="http://schemas.microsoft.com/office/drawing/2015/10/21/chartex" xmlns:cx3="http://schemas.microsoft.com/office/drawing/2016/5/9/chartex" xmlns:cx4="http://schemas.microsoft.com/office/drawing/2016/5/10/chartex" xmlns:cx5="http://schemas.microsoft.com/office/drawing/2016/5/11/chartex" xmlns:cx6="http://schemas.microsoft.com/office/drawing/2016/5/12/chartex" xmlns:cx7="http://schemas.microsoft.com/office/drawing/2016/5/13/chartex" xmlns:cx8="http://schemas.microsoft.com/office/drawing/2016/5/14/chartex" xmlns:mc="http://schemas.openxmlformats.org/markup-compatibility/2006" xmlns:aink="http://schemas.microsoft.com/office/drawing/2016/ink" xmlns:am3d="http://schemas.microsoft.com/office/drawing/2017/model3d" xmlns:o="urn:schemas-microsoft-com:office:office" xmlns:oel="http://schemas.microsoft.com/office/2019/extlst" xmlns:r="http://schemas.openxmlformats.org/officeDocument/2006/relationships" xmlns:m="http://schemas.openxmlformats.org/officeDocument/2006/math" xmlns:v="urn:schemas-microsoft-com:vml" xmlns:wp14="http://schemas.microsoft.com/office/word/2010/wordprocessingDrawing" xmlns:wp="http://schemas.openxmlformats.org/drawingml/2006/wordprocessingDrawing" xmlns:w10="urn:schemas-microsoft-com:office:word" xmlns:w="http://schemas.openxmlformats.org/wordprocessingml/2006/main" xmlns:w14="http://schemas.microsoft.com/office/word/2010/wordml" xmlns:w15="http://schemas.microsoft.com/office/word/2012/wordml" xmlns:w16cex="http://schemas.microsoft.com/office/word/2018/wordml/cex" xmlns:w16cid="http://schemas.microsoft.com/office/word/2016/wordml/cid" xmlns:w16="http://schemas.microsoft.com/office/word/2018/wordml" xmlns:w16sdtdh="http://schemas.microsoft.com/office/word/2020/wordml/sdtdatahash" xmlns:w16se="http://schemas.microsoft.com/office/word/2015/wordml/symex" xmlns:wpg="http://schemas.microsoft.com/office/word/2010/wordprocessingGroup" xmlns:wpi="http://schemas.microsoft.com/office/word/2010/wordprocessingInk" xmlns:wne="http://schemas.microsoft.com/office/word/2006/wordml" xmlns:wps="http://schemas.microsoft.com/office/word/2010/wordprocessingShape" mc:Ignorable="w14 w15 w16se w16cid w16 w16cex w16sdtdh wp14">
   <w:body>
     <w:p>
       <w:pPr>
@@ -26,33 +26,11 @@
         </w:numPr>
         <w:spacing w:before="240"/>
       </w:pPr>
-      <w:proofErr w:type="gramStart"/>
       <w:r>
         <w:rPr>
           <w:lang w:val="en-US"/>
         </w:rPr>
-        <w:t>find(</w:t>
-      </w:r>
-      <w:proofErr w:type="gramEnd"/>
-      <w:r>
-        <w:rPr>
-          <w:lang w:val="en-US"/>
-        </w:rPr>
-        <w:t xml:space="preserve">) vs </w:t>
-      </w:r>
-      <w:proofErr w:type="spellStart"/>
-      <w:r>
-        <w:rPr>
-          <w:lang w:val="en-US"/>
-        </w:rPr>
-        <w:t>binary_search</w:t>
-      </w:r>
-      <w:proofErr w:type="spellEnd"/>
-      <w:r>
-        <w:rPr>
-          <w:lang w:val="en-US"/>
-        </w:rPr>
-        <w:t>()</w:t>
+        <w:t>find() vs binary_search()</w:t>
       </w:r>
     </w:p>
     <w:p>
@@ -83,23 +61,7 @@
         <w:spacing w:before="240"/>
       </w:pPr>
       <w:r>
-        <w:t xml:space="preserve">How to use </w:t>
-      </w:r>
-      <w:proofErr w:type="spellStart"/>
-      <w:r>
-        <w:t>binary_</w:t>
-      </w:r>
-      <w:proofErr w:type="gramStart"/>
-      <w:r>
-        <w:t>search</w:t>
-      </w:r>
-      <w:proofErr w:type="spellEnd"/>
-      <w:r>
-        <w:t>(</w:t>
-      </w:r>
-      <w:proofErr w:type="gramEnd"/>
-      <w:r>
-        <w:t>) function</w:t>
+        <w:t>How to use binary_search() function</w:t>
       </w:r>
     </w:p>
     <w:p>
@@ -130,15 +92,7 @@
         <w:spacing w:before="240"/>
       </w:pPr>
       <w:r>
-        <w:t xml:space="preserve">How to use </w:t>
-      </w:r>
-      <w:proofErr w:type="gramStart"/>
-      <w:r>
-        <w:t>find(</w:t>
-      </w:r>
-      <w:proofErr w:type="gramEnd"/>
-      <w:r>
-        <w:t>) function</w:t>
+        <w:t>How to use find() function</w:t>
       </w:r>
     </w:p>
     <w:p>
@@ -163,10 +117,251 @@
       <w:pPr>
         <w:pStyle w:val="ListParagraph"/>
         <w:numPr>
+          <w:ilvl w:val="0"/>
+          <w:numId w:val="1"/>
+        </w:numPr>
+        <w:spacing w:before="240"/>
+      </w:pPr>
+      <w:r>
+        <w:t>g</w:t>
+      </w:r>
+      <w:r>
+        <w:t>etline()</w:t>
+      </w:r>
+    </w:p>
+    <w:p>
+      <w:pPr>
+        <w:pStyle w:val="ListParagraph"/>
+        <w:numPr>
+          <w:ilvl w:val="1"/>
+          <w:numId w:val="1"/>
+        </w:numPr>
+        <w:spacing w:before="240"/>
+      </w:pPr>
+      <w:r>
+        <w:t>Syntax</w:t>
+      </w:r>
+    </w:p>
+    <w:p>
+      <w:pPr>
+        <w:pStyle w:val="ListParagraph"/>
+        <w:numPr>
           <w:ilvl w:val="2"/>
           <w:numId w:val="1"/>
         </w:numPr>
         <w:spacing w:before="240"/>
+      </w:pPr>
+      <w:r>
+        <w:t>If taking any input before using a getline(), USE .ignore();</w:t>
+      </w:r>
+    </w:p>
+    <w:p>
+      <w:pPr>
+        <w:pStyle w:val="ListParagraph"/>
+        <w:numPr>
+          <w:ilvl w:val="2"/>
+          <w:numId w:val="1"/>
+        </w:numPr>
+        <w:spacing w:before="240"/>
+      </w:pPr>
+      <w:r>
+        <w:t>To specify a delimiter (string terminator)</w:t>
+      </w:r>
+    </w:p>
+    <w:p>
+      <w:pPr>
+        <w:pStyle w:val="ListParagraph"/>
+        <w:numPr>
+          <w:ilvl w:val="3"/>
+          <w:numId w:val="1"/>
+        </w:numPr>
+        <w:spacing w:before="240"/>
+      </w:pPr>
+      <w:r>
+        <w:t>cin.getline(str, 50, ‘$’);</w:t>
+      </w:r>
+    </w:p>
+    <w:p>
+      <w:pPr>
+        <w:pStyle w:val="ListParagraph"/>
+        <w:numPr>
+          <w:ilvl w:val="2"/>
+          <w:numId w:val="1"/>
+        </w:numPr>
+        <w:spacing w:before="240"/>
+      </w:pPr>
+      <w:r>
+        <w:t>How to get a string without specifying the size</w:t>
+      </w:r>
+    </w:p>
+    <w:p>
+      <w:pPr>
+        <w:pStyle w:val="ListParagraph"/>
+        <w:numPr>
+          <w:ilvl w:val="3"/>
+          <w:numId w:val="1"/>
+        </w:numPr>
+        <w:spacing w:before="240"/>
+      </w:pPr>
+      <w:r>
+        <w:t>getline(cin, str);</w:t>
+      </w:r>
+    </w:p>
+    <w:p>
+      <w:pPr>
+        <w:pStyle w:val="ListParagraph"/>
+        <w:numPr>
+          <w:ilvl w:val="2"/>
+          <w:numId w:val="1"/>
+        </w:numPr>
+        <w:spacing w:before="240"/>
+      </w:pPr>
+      <w:hyperlink r:id="rId8" w:anchor=":~:text=The%20getline()%20function%20can,string%26%20str%2C%20char%20delim)%3B" w:history="1">
+        <w:r>
+          <w:rPr>
+            <w:rStyle w:val="Hyperlink"/>
+          </w:rPr>
+          <w:t>https://www.geeksforgeeks.org/getline-string-c/#:~:text=The%20getline()%20function%20can,string%26%20str%2C%20char%20delim)%3B</w:t>
+        </w:r>
+      </w:hyperlink>
+    </w:p>
+    <w:p>
+      <w:pPr>
+        <w:pStyle w:val="ListParagraph"/>
+        <w:numPr>
+          <w:ilvl w:val="0"/>
+          <w:numId w:val="2"/>
+        </w:numPr>
+        <w:spacing w:before="240"/>
+      </w:pPr>
+      <w:r>
+        <w:t>Strings</w:t>
+      </w:r>
+    </w:p>
+    <w:p>
+      <w:pPr>
+        <w:pStyle w:val="ListParagraph"/>
+        <w:numPr>
+          <w:ilvl w:val="1"/>
+          <w:numId w:val="2"/>
+        </w:numPr>
+        <w:spacing w:before="240"/>
+      </w:pPr>
+      <w:r>
+        <w:t>compare(</w:t>
+      </w:r>
+      <w:r>
+        <w:t>):</w:t>
+      </w:r>
+      <w:r>
+        <w:t xml:space="preserve"> </w:t>
+      </w:r>
+      <w:r>
+        <w:t>Types of syntax and usage</w:t>
+      </w:r>
+    </w:p>
+    <w:p>
+      <w:pPr>
+        <w:pStyle w:val="ListParagraph"/>
+        <w:numPr>
+          <w:ilvl w:val="2"/>
+          <w:numId w:val="2"/>
+        </w:numPr>
+        <w:spacing w:before="240"/>
+      </w:pPr>
+      <w:hyperlink r:id="rId9" w:history="1">
+        <w:r>
+          <w:rPr>
+            <w:rStyle w:val="Hyperlink"/>
+          </w:rPr>
+          <w:t>https://www.geeksforgeeks.org/stdstringcompare-in-c/</w:t>
+        </w:r>
+      </w:hyperlink>
+    </w:p>
+    <w:p>
+      <w:pPr>
+        <w:pStyle w:val="ListParagraph"/>
+        <w:numPr>
+          <w:ilvl w:val="1"/>
+          <w:numId w:val="2"/>
+        </w:numPr>
+        <w:spacing w:before="240"/>
+      </w:pPr>
+      <w:r>
+        <w:t>erase():</w:t>
+      </w:r>
+    </w:p>
+    <w:p>
+      <w:pPr>
+        <w:pStyle w:val="ListParagraph"/>
+        <w:numPr>
+          <w:ilvl w:val="2"/>
+          <w:numId w:val="2"/>
+        </w:numPr>
+        <w:spacing w:before="240"/>
+      </w:pPr>
+      <w:r>
+        <w:t>str.erase(); and str.clear() are the same</w:t>
+      </w:r>
+    </w:p>
+    <w:p>
+      <w:pPr>
+        <w:pStyle w:val="ListParagraph"/>
+        <w:numPr>
+          <w:ilvl w:val="2"/>
+          <w:numId w:val="2"/>
+        </w:numPr>
+        <w:spacing w:before="240"/>
+      </w:pPr>
+      <w:hyperlink r:id="rId10" w:history="1">
+        <w:r>
+          <w:rPr>
+            <w:rStyle w:val="Hyperlink"/>
+          </w:rPr>
+          <w:t>https://www.geeksforgeeks.org/stdstringerase-in-cpp/</w:t>
+        </w:r>
+      </w:hyperlink>
+    </w:p>
+    <w:p>
+      <w:pPr>
+        <w:pStyle w:val="ListParagraph"/>
+        <w:numPr>
+          <w:ilvl w:val="2"/>
+          <w:numId w:val="2"/>
+        </w:numPr>
+        <w:spacing w:before="240"/>
+      </w:pPr>
+      <w:r>
+        <w:t>remove() can also be used</w:t>
+      </w:r>
+    </w:p>
+    <w:p>
+      <w:pPr>
+        <w:pStyle w:val="ListParagraph"/>
+        <w:numPr>
+          <w:ilvl w:val="3"/>
+          <w:numId w:val="2"/>
+        </w:numPr>
+        <w:spacing w:before="240"/>
+      </w:pPr>
+      <w:hyperlink r:id="rId11" w:history="1">
+        <w:r>
+          <w:rPr>
+            <w:rStyle w:val="Hyperlink"/>
+          </w:rPr>
+          <w:t>https://www.geeksforgeeks.org/stdremove-stdremove_if-c/</w:t>
+        </w:r>
+      </w:hyperlink>
+    </w:p>
+    <w:p>
+      <w:pPr>
+        <w:spacing w:before="240"/>
+      </w:pPr>
+    </w:p>
+    <w:p>
+      <w:pPr>
+        <w:spacing w:before="240"/>
+        <w:ind w:left="2520"/>
       </w:pPr>
     </w:p>
     <w:sectPr>
@@ -180,11 +375,124 @@
 </file>
 
 <file path=word/numbering.xml><?xml version="1.0" encoding="utf-8"?>
-<w:numbering xmlns:wpc="http://schemas.microsoft.com/office/word/2010/wordprocessingCanvas" xmlns:cx="http://schemas.microsoft.com/office/drawing/2014/chartex" xmlns:cx1="http://schemas.microsoft.com/office/drawing/2015/9/8/chartex" xmlns:cx2="http://schemas.microsoft.com/office/drawing/2015/10/21/chartex" xmlns:cx3="http://schemas.microsoft.com/office/drawing/2016/5/9/chartex" xmlns:cx4="http://schemas.microsoft.com/office/drawing/2016/5/10/chartex" xmlns:cx5="http://schemas.microsoft.com/office/drawing/2016/5/11/chartex" xmlns:cx6="http://schemas.microsoft.com/office/drawing/2016/5/12/chartex" xmlns:cx7="http://schemas.microsoft.com/office/drawing/2016/5/13/chartex" xmlns:cx8="http://schemas.microsoft.com/office/drawing/2016/5/14/chartex" xmlns:mc="http://schemas.openxmlformats.org/markup-compatibility/2006" xmlns:aink="http://schemas.microsoft.com/office/drawing/2016/ink" xmlns:am3d="http://schemas.microsoft.com/office/drawing/2017/model3d" xmlns:o="urn:schemas-microsoft-com:office:office" xmlns:r="http://schemas.openxmlformats.org/officeDocument/2006/relationships" xmlns:m="http://schemas.openxmlformats.org/officeDocument/2006/math" xmlns:v="urn:schemas-microsoft-com:vml" xmlns:wp14="http://schemas.microsoft.com/office/word/2010/wordprocessingDrawing" xmlns:wp="http://schemas.openxmlformats.org/drawingml/2006/wordprocessingDrawing" xmlns:w10="urn:schemas-microsoft-com:office:word" xmlns:w="http://schemas.openxmlformats.org/wordprocessingml/2006/main" xmlns:w14="http://schemas.microsoft.com/office/word/2010/wordml" xmlns:w15="http://schemas.microsoft.com/office/word/2012/wordml" xmlns:w16cex="http://schemas.microsoft.com/office/word/2018/wordml/cex" xmlns:w16cid="http://schemas.microsoft.com/office/word/2016/wordml/cid" xmlns:w16="http://schemas.microsoft.com/office/word/2018/wordml" xmlns:w16sdtdh="http://schemas.microsoft.com/office/word/2020/wordml/sdtdatahash" xmlns:w16se="http://schemas.microsoft.com/office/word/2015/wordml/symex" xmlns:wpg="http://schemas.microsoft.com/office/word/2010/wordprocessingGroup" xmlns:wpi="http://schemas.microsoft.com/office/word/2010/wordprocessingInk" xmlns:wne="http://schemas.microsoft.com/office/word/2006/wordml" xmlns:wps="http://schemas.microsoft.com/office/word/2010/wordprocessingShape" mc:Ignorable="w14 w15 w16se w16cid w16 w16cex w16sdtdh wp14">
+<w:numbering xmlns:wpc="http://schemas.microsoft.com/office/word/2010/wordprocessingCanvas" xmlns:cx="http://schemas.microsoft.com/office/drawing/2014/chartex" xmlns:cx1="http://schemas.microsoft.com/office/drawing/2015/9/8/chartex" xmlns:cx2="http://schemas.microsoft.com/office/drawing/2015/10/21/chartex" xmlns:cx3="http://schemas.microsoft.com/office/drawing/2016/5/9/chartex" xmlns:cx4="http://schemas.microsoft.com/office/drawing/2016/5/10/chartex" xmlns:cx5="http://schemas.microsoft.com/office/drawing/2016/5/11/chartex" xmlns:cx6="http://schemas.microsoft.com/office/drawing/2016/5/12/chartex" xmlns:cx7="http://schemas.microsoft.com/office/drawing/2016/5/13/chartex" xmlns:cx8="http://schemas.microsoft.com/office/drawing/2016/5/14/chartex" xmlns:mc="http://schemas.openxmlformats.org/markup-compatibility/2006" xmlns:aink="http://schemas.microsoft.com/office/drawing/2016/ink" xmlns:am3d="http://schemas.microsoft.com/office/drawing/2017/model3d" xmlns:o="urn:schemas-microsoft-com:office:office" xmlns:oel="http://schemas.microsoft.com/office/2019/extlst" xmlns:r="http://schemas.openxmlformats.org/officeDocument/2006/relationships" xmlns:m="http://schemas.openxmlformats.org/officeDocument/2006/math" xmlns:v="urn:schemas-microsoft-com:vml" xmlns:wp14="http://schemas.microsoft.com/office/word/2010/wordprocessingDrawing" xmlns:wp="http://schemas.openxmlformats.org/drawingml/2006/wordprocessingDrawing" xmlns:w10="urn:schemas-microsoft-com:office:word" xmlns:w="http://schemas.openxmlformats.org/wordprocessingml/2006/main" xmlns:w14="http://schemas.microsoft.com/office/word/2010/wordml" xmlns:w15="http://schemas.microsoft.com/office/word/2012/wordml" xmlns:w16cex="http://schemas.microsoft.com/office/word/2018/wordml/cex" xmlns:w16cid="http://schemas.microsoft.com/office/word/2016/wordml/cid" xmlns:w16="http://schemas.microsoft.com/office/word/2018/wordml" xmlns:w16sdtdh="http://schemas.microsoft.com/office/word/2020/wordml/sdtdatahash" xmlns:w16se="http://schemas.microsoft.com/office/word/2015/wordml/symex" xmlns:wpg="http://schemas.microsoft.com/office/word/2010/wordprocessingGroup" xmlns:wpi="http://schemas.microsoft.com/office/word/2010/wordprocessingInk" xmlns:wne="http://schemas.microsoft.com/office/word/2006/wordml" xmlns:wps="http://schemas.microsoft.com/office/word/2010/wordprocessingShape" mc:Ignorable="w14 w15 w16se w16cid w16 w16cex w16sdtdh wp14">
   <w:abstractNum w:abstractNumId="0" w15:restartNumberingAfterBreak="0">
+    <w:nsid w:val="3C986609"/>
+    <w:multiLevelType w:val="hybridMultilevel"/>
+    <w:tmpl w:val="59CC3AFA"/>
+    <w:lvl w:ilvl="0" w:tplc="40090005">
+      <w:start w:val="1"/>
+      <w:numFmt w:val="bullet"/>
+      <w:lvlText w:val=""/>
+      <w:lvlJc w:val="left"/>
+      <w:pPr>
+        <w:ind w:left="720" w:hanging="360"/>
+      </w:pPr>
+      <w:rPr>
+        <w:rFonts w:ascii="Wingdings" w:hAnsi="Wingdings" w:hint="default"/>
+      </w:rPr>
+    </w:lvl>
+    <w:lvl w:ilvl="1" w:tplc="40090003">
+      <w:start w:val="1"/>
+      <w:numFmt w:val="bullet"/>
+      <w:lvlText w:val="o"/>
+      <w:lvlJc w:val="left"/>
+      <w:pPr>
+        <w:ind w:left="1440" w:hanging="360"/>
+      </w:pPr>
+      <w:rPr>
+        <w:rFonts w:ascii="Courier New" w:hAnsi="Courier New" w:cs="Courier New" w:hint="default"/>
+      </w:rPr>
+    </w:lvl>
+    <w:lvl w:ilvl="2" w:tplc="40090005">
+      <w:start w:val="1"/>
+      <w:numFmt w:val="bullet"/>
+      <w:lvlText w:val=""/>
+      <w:lvlJc w:val="left"/>
+      <w:pPr>
+        <w:ind w:left="2160" w:hanging="360"/>
+      </w:pPr>
+      <w:rPr>
+        <w:rFonts w:ascii="Wingdings" w:hAnsi="Wingdings" w:hint="default"/>
+      </w:rPr>
+    </w:lvl>
+    <w:lvl w:ilvl="3" w:tplc="40090001">
+      <w:start w:val="1"/>
+      <w:numFmt w:val="bullet"/>
+      <w:lvlText w:val=""/>
+      <w:lvlJc w:val="left"/>
+      <w:pPr>
+        <w:ind w:left="2880" w:hanging="360"/>
+      </w:pPr>
+      <w:rPr>
+        <w:rFonts w:ascii="Symbol" w:hAnsi="Symbol" w:hint="default"/>
+      </w:rPr>
+    </w:lvl>
+    <w:lvl w:ilvl="4" w:tplc="40090003" w:tentative="1">
+      <w:start w:val="1"/>
+      <w:numFmt w:val="bullet"/>
+      <w:lvlText w:val="o"/>
+      <w:lvlJc w:val="left"/>
+      <w:pPr>
+        <w:ind w:left="3600" w:hanging="360"/>
+      </w:pPr>
+      <w:rPr>
+        <w:rFonts w:ascii="Courier New" w:hAnsi="Courier New" w:cs="Courier New" w:hint="default"/>
+      </w:rPr>
+    </w:lvl>
+    <w:lvl w:ilvl="5" w:tplc="40090005" w:tentative="1">
+      <w:start w:val="1"/>
+      <w:numFmt w:val="bullet"/>
+      <w:lvlText w:val=""/>
+      <w:lvlJc w:val="left"/>
+      <w:pPr>
+        <w:ind w:left="4320" w:hanging="360"/>
+      </w:pPr>
+      <w:rPr>
+        <w:rFonts w:ascii="Wingdings" w:hAnsi="Wingdings" w:hint="default"/>
+      </w:rPr>
+    </w:lvl>
+    <w:lvl w:ilvl="6" w:tplc="40090001" w:tentative="1">
+      <w:start w:val="1"/>
+      <w:numFmt w:val="bullet"/>
+      <w:lvlText w:val=""/>
+      <w:lvlJc w:val="left"/>
+      <w:pPr>
+        <w:ind w:left="5040" w:hanging="360"/>
+      </w:pPr>
+      <w:rPr>
+        <w:rFonts w:ascii="Symbol" w:hAnsi="Symbol" w:hint="default"/>
+      </w:rPr>
+    </w:lvl>
+    <w:lvl w:ilvl="7" w:tplc="40090003" w:tentative="1">
+      <w:start w:val="1"/>
+      <w:numFmt w:val="bullet"/>
+      <w:lvlText w:val="o"/>
+      <w:lvlJc w:val="left"/>
+      <w:pPr>
+        <w:ind w:left="5760" w:hanging="360"/>
+      </w:pPr>
+      <w:rPr>
+        <w:rFonts w:ascii="Courier New" w:hAnsi="Courier New" w:cs="Courier New" w:hint="default"/>
+      </w:rPr>
+    </w:lvl>
+    <w:lvl w:ilvl="8" w:tplc="40090005" w:tentative="1">
+      <w:start w:val="1"/>
+      <w:numFmt w:val="bullet"/>
+      <w:lvlText w:val=""/>
+      <w:lvlJc w:val="left"/>
+      <w:pPr>
+        <w:ind w:left="6480" w:hanging="360"/>
+      </w:pPr>
+      <w:rPr>
+        <w:rFonts w:ascii="Wingdings" w:hAnsi="Wingdings" w:hint="default"/>
+      </w:rPr>
+    </w:lvl>
+  </w:abstractNum>
+  <w:abstractNum w:abstractNumId="1" w15:restartNumberingAfterBreak="0">
     <w:nsid w:val="6FAD15D9"/>
     <w:multiLevelType w:val="hybridMultilevel"/>
-    <w:tmpl w:val="D6CCE2A4"/>
+    <w:tmpl w:val="EA66D8FA"/>
     <w:lvl w:ilvl="0" w:tplc="40090001">
       <w:start w:val="1"/>
       <w:numFmt w:val="bullet"/>
@@ -221,7 +529,7 @@
         <w:rFonts w:ascii="Wingdings" w:hAnsi="Wingdings" w:hint="default"/>
       </w:rPr>
     </w:lvl>
-    <w:lvl w:ilvl="3" w:tplc="40090001" w:tentative="1">
+    <w:lvl w:ilvl="3" w:tplc="40090001">
       <w:start w:val="1"/>
       <w:numFmt w:val="bullet"/>
       <w:lvlText w:val=""/>
@@ -295,6 +603,9 @@
     </w:lvl>
   </w:abstractNum>
   <w:num w:numId="1" w16cid:durableId="768623412">
+    <w:abstractNumId w:val="1"/>
+  </w:num>
+  <w:num w:numId="2" w16cid:durableId="2066904096">
     <w:abstractNumId w:val="0"/>
   </w:num>
 </w:numbering>

</xml_diff>